<commit_message>
Add next steps checklist
</commit_message>
<xml_diff>
--- a/docs/rafe_halloween_checklist.docx
+++ b/docs/rafe_halloween_checklist.docx
@@ -1,23 +1,39 @@
 
 <file path=word/document.xml><?xml version="1.0" encoding="utf-8"?>
-<w:document xmlns:wpc="http://schemas.microsoft.com/office/word/2010/wordprocessingCanvas" xmlns:cx="http://schemas.microsoft.com/office/drawing/2014/chartex" xmlns:cx1="http://schemas.microsoft.com/office/drawing/2015/9/8/chartex" xmlns:cx2="http://schemas.microsoft.com/office/drawing/2015/10/21/chartex" xmlns:cx3="http://schemas.microsoft.com/office/drawing/2016/5/9/chartex" xmlns:cx4="http://schemas.microsoft.com/office/drawing/2016/5/10/chartex" xmlns:cx5="http://schemas.microsoft.com/office/drawing/2016/5/11/chartex" xmlns:cx6="http://schemas.microsoft.com/office/drawing/2016/5/12/chartex" xmlns:cx7="http://schemas.microsoft.com/office/drawing/2016/5/13/chartex" xmlns:cx8="http://schemas.microsoft.com/office/drawing/2016/5/14/chartex" xmlns:mc="http://schemas.openxmlformats.org/markup-compatibility/2006" xmlns:aink="http://schemas.microsoft.com/office/drawing/2016/ink" xmlns:am3d="http://schemas.microsoft.com/office/drawing/2017/model3d" xmlns:o="urn:schemas-microsoft-com:office:office" xmlns:r="http://schemas.openxmlformats.org/officeDocument/2006/relationships" xmlns:m="http://schemas.openxmlformats.org/officeDocument/2006/math" xmlns:v="urn:schemas-microsoft-com:vml" xmlns:wp14="http://schemas.microsoft.com/office/word/2010/wordprocessingDrawing" xmlns:wp="http://schemas.openxmlformats.org/drawingml/2006/wordprocessingDrawing" xmlns:w10="urn:schemas-microsoft-com:office:word" xmlns:w="http://schemas.openxmlformats.org/wordprocessingml/2006/main" xmlns:w14="http://schemas.microsoft.com/office/word/2010/wordml" xmlns:w15="http://schemas.microsoft.com/office/word/2012/wordml" xmlns:w16cid="http://schemas.microsoft.com/office/word/2016/wordml/cid" xmlns:w16se="http://schemas.microsoft.com/office/word/2015/wordml/symex" xmlns:wpg="http://schemas.microsoft.com/office/word/2010/wordprocessingGroup" xmlns:wpi="http://schemas.microsoft.com/office/word/2010/wordprocessingInk" xmlns:wne="http://schemas.microsoft.com/office/word/2006/wordml" xmlns:wps="http://schemas.microsoft.com/office/word/2010/wordprocessingShape" mc:Ignorable="w14 w15 w16se w16cid wp14">
+<w:document xmlns:o="urn:schemas-microsoft-com:office:office" xmlns:r="http://schemas.openxmlformats.org/officeDocument/2006/relationships" xmlns:v="urn:schemas-microsoft-com:vml" xmlns:w="http://schemas.openxmlformats.org/wordprocessingml/2006/main" xmlns:w10="urn:schemas-microsoft-com:office:word" xmlns:wp="http://schemas.openxmlformats.org/drawingml/2006/wordprocessingDrawing" xmlns:wps="http://schemas.microsoft.com/office/word/2010/wordprocessingShape" xmlns:wpg="http://schemas.microsoft.com/office/word/2010/wordprocessingGroup" xmlns:mc="http://schemas.openxmlformats.org/markup-compatibility/2006" xmlns:wp14="http://schemas.microsoft.com/office/word/2010/wordprocessingDrawing" xmlns:w14="http://schemas.microsoft.com/office/word/2010/wordml" mc:Ignorable="w14 wp14">
   <w:body>
     <w:p>
-      <w:r>
-        <w:t>Ra</w:t>
-      </w:r>
-      <w:r>
-        <w:t>f</w:t>
+      <w:pPr>
+        <w:pStyle w:val="Normal"/>
+        <w:rPr/>
+      </w:pPr>
+      <w:r>
+        <w:rPr/>
+        <w:t>Raf</w:t>
       </w:r>
       <w:bookmarkStart w:id="0" w:name="_GoBack"/>
       <w:bookmarkEnd w:id="0"/>
       <w:r>
+        <w:rPr/>
         <w:t>e checklist</w:t>
       </w:r>
     </w:p>
-    <w:p/>
-    <w:p>
-      <w:r>
+    <w:p>
+      <w:pPr>
+        <w:pStyle w:val="Normal"/>
+        <w:rPr/>
+      </w:pPr>
+      <w:r>
+        <w:rPr/>
+      </w:r>
+    </w:p>
+    <w:p>
+      <w:pPr>
+        <w:pStyle w:val="Normal"/>
+        <w:rPr/>
+      </w:pPr>
+      <w:r>
+        <w:rPr/>
         <w:t>Traits to do:</w:t>
       </w:r>
     </w:p>
@@ -28,8 +44,10 @@
           <w:ilvl w:val="0"/>
           <w:numId w:val="1"/>
         </w:numPr>
-      </w:pPr>
-      <w:r>
+        <w:rPr/>
+      </w:pPr>
+      <w:r>
+        <w:rPr/>
         <w:t>Lobes</w:t>
       </w:r>
     </w:p>
@@ -40,8 +58,10 @@
           <w:ilvl w:val="1"/>
           <w:numId w:val="1"/>
         </w:numPr>
-      </w:pPr>
-      <w:r>
+        <w:rPr/>
+      </w:pPr>
+      <w:r>
+        <w:rPr/>
         <w:t>Any of the following can have lobes: leaves, sepals, petals, and female floral structures (stigma, ovary). But leaves are by far the most common.</w:t>
       </w:r>
     </w:p>
@@ -52,8 +72,10 @@
           <w:ilvl w:val="1"/>
           <w:numId w:val="1"/>
         </w:numPr>
-      </w:pPr>
-      <w:r>
+        <w:rPr/>
+      </w:pPr>
+      <w:r>
+        <w:rPr/>
         <w:t>Capture size and shape information similar to leaves.</w:t>
       </w:r>
     </w:p>
@@ -64,8 +86,10 @@
           <w:ilvl w:val="1"/>
           <w:numId w:val="1"/>
         </w:numPr>
-      </w:pPr>
-      <w:r>
+        <w:rPr/>
+      </w:pPr>
+      <w:r>
+        <w:rPr/>
         <w:t xml:space="preserve">Also capture the </w:t>
       </w:r>
       <w:r>
@@ -76,6 +100,7 @@
         <w:t>number</w:t>
       </w:r>
       <w:r>
+        <w:rPr/>
         <w:t xml:space="preserve"> of lobes: 3-lobed, trilobate, </w:t>
       </w:r>
     </w:p>
@@ -86,8 +111,10 @@
           <w:ilvl w:val="1"/>
           <w:numId w:val="1"/>
         </w:numPr>
-      </w:pPr>
-      <w:r>
+        <w:rPr/>
+      </w:pPr>
+      <w:r>
+        <w:rPr/>
         <w:t>Unlobed and entire both mean 0 lobes, in which case they cannot have shape and size</w:t>
       </w:r>
     </w:p>
@@ -98,8 +125,10 @@
           <w:ilvl w:val="1"/>
           <w:numId w:val="1"/>
         </w:numPr>
-      </w:pPr>
-      <w:r>
+        <w:rPr/>
+      </w:pPr>
+      <w:r>
+        <w:rPr/>
         <w:t>Watch out to separately capture shape about the leaf margin (not technically lobes, see next item)</w:t>
       </w:r>
     </w:p>
@@ -110,8 +139,10 @@
           <w:ilvl w:val="0"/>
           <w:numId w:val="1"/>
         </w:numPr>
-      </w:pPr>
-      <w:r>
+        <w:rPr/>
+      </w:pPr>
+      <w:r>
+        <w:rPr/>
         <w:t>Margin (of blade or lobes or petals or sepals)</w:t>
       </w:r>
     </w:p>
@@ -122,8 +153,10 @@
           <w:ilvl w:val="1"/>
           <w:numId w:val="1"/>
         </w:numPr>
-      </w:pPr>
-      <w:r>
+        <w:rPr/>
+      </w:pPr>
+      <w:r>
+        <w:rPr/>
         <w:t>This is one that should get its own terminology as that will help you</w:t>
       </w:r>
     </w:p>
@@ -134,8 +167,10 @@
           <w:ilvl w:val="1"/>
           <w:numId w:val="1"/>
         </w:numPr>
-      </w:pPr>
-      <w:r>
+        <w:rPr/>
+      </w:pPr>
+      <w:r>
+        <w:rPr/>
         <w:t>Words: crenate, dentate, undulate, sinuate, scalloped, serrate.</w:t>
       </w:r>
     </w:p>
@@ -146,8 +181,10 @@
           <w:ilvl w:val="0"/>
           <w:numId w:val="1"/>
         </w:numPr>
-      </w:pPr>
-      <w:r>
+        <w:rPr/>
+      </w:pPr>
+      <w:r>
+        <w:rPr/>
         <w:t>Stamens</w:t>
       </w:r>
     </w:p>
@@ -158,8 +195,10 @@
           <w:ilvl w:val="1"/>
           <w:numId w:val="1"/>
         </w:numPr>
-      </w:pPr>
-      <w:r>
+        <w:rPr/>
+      </w:pPr>
+      <w:r>
+        <w:rPr/>
         <w:t>Substructures: anther, filament (they can have their own size and shape)</w:t>
       </w:r>
     </w:p>
@@ -170,8 +209,10 @@
           <w:ilvl w:val="1"/>
           <w:numId w:val="1"/>
         </w:numPr>
-      </w:pPr>
-      <w:r>
+        <w:rPr/>
+      </w:pPr>
+      <w:r>
+        <w:rPr/>
         <w:t>Use existing shape vocabularies</w:t>
       </w:r>
     </w:p>
@@ -182,8 +223,10 @@
           <w:ilvl w:val="1"/>
           <w:numId w:val="1"/>
         </w:numPr>
-      </w:pPr>
-      <w:r>
+        <w:rPr/>
+      </w:pPr>
+      <w:r>
+        <w:rPr/>
         <w:t xml:space="preserve">Also capture </w:t>
       </w:r>
       <w:r>
@@ -201,8 +244,10 @@
           <w:ilvl w:val="0"/>
           <w:numId w:val="1"/>
         </w:numPr>
-      </w:pPr>
-      <w:r>
+        <w:rPr/>
+      </w:pPr>
+      <w:r>
+        <w:rPr/>
         <w:t>Ovary</w:t>
       </w:r>
     </w:p>
@@ -213,8 +258,10 @@
           <w:ilvl w:val="1"/>
           <w:numId w:val="1"/>
         </w:numPr>
-      </w:pPr>
-      <w:r>
+        <w:rPr/>
+      </w:pPr>
+      <w:r>
+        <w:rPr/>
         <w:t>Substructures: style, stigma, carpel</w:t>
       </w:r>
     </w:p>
@@ -225,8 +272,10 @@
           <w:ilvl w:val="1"/>
           <w:numId w:val="1"/>
         </w:numPr>
-      </w:pPr>
-      <w:r>
+        <w:rPr/>
+      </w:pPr>
+      <w:r>
+        <w:rPr/>
         <w:t>Special position terms:</w:t>
       </w:r>
     </w:p>
@@ -237,8 +286,10 @@
           <w:ilvl w:val="2"/>
           <w:numId w:val="1"/>
         </w:numPr>
-      </w:pPr>
-      <w:r>
+        <w:rPr/>
+      </w:pPr>
+      <w:r>
+        <w:rPr/>
         <w:t>Superior = hypogynous</w:t>
       </w:r>
     </w:p>
@@ -249,8 +300,10 @@
           <w:ilvl w:val="2"/>
           <w:numId w:val="1"/>
         </w:numPr>
-      </w:pPr>
-      <w:r>
+        <w:rPr/>
+      </w:pPr>
+      <w:r>
+        <w:rPr/>
         <w:t>Inferior = epigynous</w:t>
       </w:r>
     </w:p>
@@ -261,8 +314,10 @@
           <w:ilvl w:val="2"/>
           <w:numId w:val="1"/>
         </w:numPr>
-      </w:pPr>
-      <w:r>
+        <w:rPr/>
+      </w:pPr>
+      <w:r>
+        <w:rPr/>
         <w:t>Perigynous</w:t>
       </w:r>
     </w:p>
@@ -273,8 +328,10 @@
           <w:ilvl w:val="1"/>
           <w:numId w:val="1"/>
         </w:numPr>
-      </w:pPr>
-      <w:r>
+        <w:rPr/>
+      </w:pPr>
+      <w:r>
+        <w:rPr/>
         <w:t xml:space="preserve">Capture </w:t>
       </w:r>
       <w:r>
@@ -285,6 +342,7 @@
         <w:t>number</w:t>
       </w:r>
       <w:r>
+        <w:rPr/>
         <w:t xml:space="preserve"> also, substructures can have different numbers</w:t>
       </w:r>
     </w:p>
@@ -295,8 +353,10 @@
           <w:ilvl w:val="0"/>
           <w:numId w:val="1"/>
         </w:numPr>
-      </w:pPr>
-      <w:r>
+        <w:rPr/>
+      </w:pPr>
+      <w:r>
+        <w:rPr/>
         <w:t>Seeds</w:t>
       </w:r>
     </w:p>
@@ -307,8 +367,10 @@
           <w:ilvl w:val="1"/>
           <w:numId w:val="1"/>
         </w:numPr>
-      </w:pPr>
-      <w:r>
+        <w:rPr/>
+      </w:pPr>
+      <w:r>
+        <w:rPr/>
         <w:t>Just capture length and width</w:t>
       </w:r>
     </w:p>
@@ -319,8 +381,10 @@
           <w:ilvl w:val="0"/>
           <w:numId w:val="1"/>
         </w:numPr>
-      </w:pPr>
-      <w:r>
+        <w:rPr/>
+      </w:pPr>
+      <w:r>
+        <w:rPr/>
         <w:t>Fruit</w:t>
       </w:r>
     </w:p>
@@ -331,8 +395,10 @@
           <w:ilvl w:val="1"/>
           <w:numId w:val="1"/>
         </w:numPr>
-      </w:pPr>
-      <w:r>
+        <w:rPr/>
+      </w:pPr>
+      <w:r>
+        <w:rPr/>
         <w:t>Color, size, shape</w:t>
       </w:r>
     </w:p>
@@ -343,8 +409,10 @@
           <w:ilvl w:val="1"/>
           <w:numId w:val="1"/>
         </w:numPr>
-      </w:pPr>
-      <w:r>
+        <w:rPr/>
+      </w:pPr>
+      <w:r>
+        <w:rPr/>
         <w:t>Pepo is a special fruit term, other special terms: capsule, berry, legume, pod, silique, follicle – record the name (special type of fruit) but otherwise treat as synonyms for fruit</w:t>
       </w:r>
     </w:p>
@@ -355,8 +423,10 @@
           <w:ilvl w:val="0"/>
           <w:numId w:val="1"/>
         </w:numPr>
-      </w:pPr>
-      <w:r>
+        <w:rPr/>
+      </w:pPr>
+      <w:r>
+        <w:rPr/>
         <w:t>General plant descriptors (usually beginning of treatment)</w:t>
       </w:r>
     </w:p>
@@ -367,23 +437,24 @@
           <w:ilvl w:val="1"/>
           <w:numId w:val="1"/>
         </w:numPr>
-      </w:pPr>
-      <w:r>
-        <w:t>Perennial/annual/biennia</w:t>
-      </w:r>
-      <w:r>
-        <w:t>l</w:t>
-      </w:r>
-    </w:p>
-    <w:p>
-      <w:pPr>
-        <w:pStyle w:val="ListParagraph"/>
-        <w:numPr>
-          <w:ilvl w:val="1"/>
-          <w:numId w:val="1"/>
-        </w:numPr>
-      </w:pPr>
-      <w:r>
+        <w:rPr/>
+      </w:pPr>
+      <w:r>
+        <w:rPr/>
+        <w:t>Perennial/annual/biennial</w:t>
+      </w:r>
+    </w:p>
+    <w:p>
+      <w:pPr>
+        <w:pStyle w:val="ListParagraph"/>
+        <w:numPr>
+          <w:ilvl w:val="1"/>
+          <w:numId w:val="1"/>
+        </w:numPr>
+        <w:rPr/>
+      </w:pPr>
+      <w:r>
+        <w:rPr/>
         <w:t>Deciduous/evergreen</w:t>
       </w:r>
     </w:p>
@@ -394,12 +465,11 @@
           <w:ilvl w:val="1"/>
           <w:numId w:val="1"/>
         </w:numPr>
-      </w:pPr>
-      <w:r>
-        <w:t>Plant height</w:t>
-      </w:r>
-      <w:r>
-        <w:t xml:space="preserve"> (note – will typically be missing in Cucurbitaceae because they are vines)</w:t>
+        <w:rPr/>
+      </w:pPr>
+      <w:r>
+        <w:rPr/>
+        <w:t>Plant height (note – will typically be missing in Cucurbitaceae because they are vines)</w:t>
       </w:r>
     </w:p>
     <w:p>
@@ -409,31 +479,25 @@
           <w:ilvl w:val="2"/>
           <w:numId w:val="1"/>
         </w:numPr>
-      </w:pPr>
-      <w:r>
-        <w:t xml:space="preserve">HINT: if a measurement is given for structure “plants” or “stems” – at the beginning of a treatment – parse as height. See </w:t>
-      </w:r>
-      <w:r>
-        <w:t>Ecballium elaterium</w:t>
-      </w:r>
-      <w:r>
-        <w:t xml:space="preserve"> in Cucurbitaceae as an example.</w:t>
-      </w:r>
-    </w:p>
-    <w:p>
-      <w:pPr>
-        <w:pStyle w:val="ListParagraph"/>
-        <w:numPr>
-          <w:ilvl w:val="1"/>
-          <w:numId w:val="1"/>
-        </w:numPr>
-      </w:pPr>
-      <w:r>
-        <w:t>Shrub/herb/vine (synonyms: climbing, trailing)/liana/tree/caulescent/acaulescent/cespitose/caespitose/epiphytic/litho</w:t>
-      </w:r>
-      <w:r>
-        <w:lastRenderedPageBreak/>
-        <w:t>phytic/epiphyte/lithophyte/parasitic/parasite/woody/herbaceous/monocarpic/frutescent</w:t>
+        <w:rPr/>
+      </w:pPr>
+      <w:r>
+        <w:rPr/>
+        <w:t>HINT: if a measurement is given for structure “plants” or “stems” – at the beginning of a treatment – parse as height. See Ecballium elaterium in Cucurbitaceae as an example.</w:t>
+      </w:r>
+    </w:p>
+    <w:p>
+      <w:pPr>
+        <w:pStyle w:val="ListParagraph"/>
+        <w:numPr>
+          <w:ilvl w:val="1"/>
+          <w:numId w:val="1"/>
+        </w:numPr>
+        <w:rPr/>
+      </w:pPr>
+      <w:r>
+        <w:rPr/>
+        <w:t>Shrub/herb/vine (synonyms: climbing, trailing)/liana/tree/caulescent/acaulescent/cespitose/caespitose/epiphytic/lithophytic/epiphyte/lithophyte/parasitic/parasite/woody/herbaceous/monocarpic/frutescent</w:t>
       </w:r>
     </w:p>
     <w:p>
@@ -443,8 +507,10 @@
           <w:ilvl w:val="0"/>
           <w:numId w:val="1"/>
         </w:numPr>
-      </w:pPr>
-      <w:r>
+        <w:rPr/>
+      </w:pPr>
+      <w:r>
+        <w:rPr/>
         <w:t>General plant descriptors (not always beginning of treatment)</w:t>
       </w:r>
     </w:p>
@@ -455,26 +521,24 @@
           <w:ilvl w:val="1"/>
           <w:numId w:val="1"/>
         </w:numPr>
-      </w:pPr>
-      <w:r>
-        <w:t>Monoecious/dioecious/a</w:t>
-      </w:r>
-      <w:r>
-        <w:t>ndrodioecious</w:t>
-      </w:r>
-      <w:r>
-        <w:t>/gynodioecious/hermaphroditic/bisexual/perfect/protandrous/protogynous/unisexual</w:t>
-      </w:r>
-    </w:p>
-    <w:p>
-      <w:pPr>
-        <w:pStyle w:val="ListParagraph"/>
-        <w:numPr>
-          <w:ilvl w:val="1"/>
-          <w:numId w:val="1"/>
-        </w:numPr>
-      </w:pPr>
-      <w:r>
+        <w:rPr/>
+      </w:pPr>
+      <w:r>
+        <w:rPr/>
+        <w:t>Monoecious/dioecious/androdioecious/gynodioecious/hermaphroditic/bisexual/perfect/protandrous/protogynous/unisexual</w:t>
+      </w:r>
+    </w:p>
+    <w:p>
+      <w:pPr>
+        <w:pStyle w:val="ListParagraph"/>
+        <w:numPr>
+          <w:ilvl w:val="1"/>
+          <w:numId w:val="1"/>
+        </w:numPr>
+        <w:rPr/>
+      </w:pPr>
+      <w:r>
+        <w:rPr/>
         <w:t xml:space="preserve">Symmetry descriptors </w:t>
       </w:r>
     </w:p>
@@ -485,8 +549,10 @@
           <w:ilvl w:val="2"/>
           <w:numId w:val="1"/>
         </w:numPr>
-      </w:pPr>
-      <w:r>
+        <w:rPr/>
+      </w:pPr>
+      <w:r>
+        <w:rPr/>
         <w:t>Zygomorphic = irregular</w:t>
       </w:r>
     </w:p>
@@ -497,8 +563,10 @@
           <w:ilvl w:val="2"/>
           <w:numId w:val="1"/>
         </w:numPr>
-      </w:pPr>
-      <w:r>
+        <w:rPr/>
+      </w:pPr>
+      <w:r>
+        <w:rPr/>
         <w:t>Actinomorphic = regular</w:t>
       </w:r>
     </w:p>
@@ -509,14 +577,29 @@
           <w:ilvl w:val="1"/>
           <w:numId w:val="1"/>
         </w:numPr>
-      </w:pPr>
-      <w:r>
+        <w:rPr/>
+      </w:pPr>
+      <w:r>
+        <w:rPr/>
         <w:t>Just find and report these terms in the entire paragraph – they apply to nothing else so no parsing needed</w:t>
       </w:r>
     </w:p>
-    <w:p/>
-    <w:p>
-      <w:r>
+    <w:p>
+      <w:pPr>
+        <w:pStyle w:val="Normal"/>
+        <w:rPr/>
+      </w:pPr>
+      <w:r>
+        <w:rPr/>
+      </w:r>
+    </w:p>
+    <w:p>
+      <w:pPr>
+        <w:pStyle w:val="Normal"/>
+        <w:rPr/>
+      </w:pPr>
+      <w:r>
+        <w:rPr/>
         <w:t xml:space="preserve">Families to do: </w:t>
       </w:r>
     </w:p>
@@ -527,9 +610,27 @@
           <w:ilvl w:val="0"/>
           <w:numId w:val="2"/>
         </w:numPr>
-      </w:pPr>
-      <w:r>
-        <w:t>Continue Saxifragaceae, Cucurbitaceae</w:t>
+        <w:rPr/>
+      </w:pPr>
+      <w:r>
+        <w:rPr/>
+        <w:t xml:space="preserve">Continue </w:t>
+      </w:r>
+      <w:r>
+        <w:rPr>
+          <w:color w:val="C9211E"/>
+        </w:rPr>
+        <w:t>Saxifragaceae</w:t>
+      </w:r>
+      <w:r>
+        <w:rPr/>
+        <w:t xml:space="preserve">, </w:t>
+      </w:r>
+      <w:r>
+        <w:rPr>
+          <w:color w:val="C9211E"/>
+        </w:rPr>
+        <w:t>Cucurbitaceae</w:t>
       </w:r>
     </w:p>
     <w:p>
@@ -539,8 +640,10 @@
           <w:ilvl w:val="0"/>
           <w:numId w:val="2"/>
         </w:numPr>
-      </w:pPr>
-      <w:r>
+        <w:rPr/>
+      </w:pPr>
+      <w:r>
+        <w:rPr/>
         <w:t xml:space="preserve">Add these: </w:t>
       </w:r>
     </w:p>
@@ -551,44 +654,36 @@
           <w:ilvl w:val="1"/>
           <w:numId w:val="2"/>
         </w:numPr>
-      </w:pPr>
-      <w:r>
-        <w:t>Anisophylleaceae</w:t>
-      </w:r>
-      <w:r>
+        <w:rPr/>
+      </w:pPr>
+      <w:r>
+        <w:rPr/>
+        <w:t xml:space="preserve">Anisophylleaceae, </w:t>
+      </w:r>
+      <w:r>
+        <w:rPr>
+          <w:color w:val="C9211E"/>
+        </w:rPr>
+        <w:t>Apodanthaceae</w:t>
+      </w:r>
+      <w:r>
+        <w:rPr/>
+        <w:t xml:space="preserve">, Corynocarpaceae, Coriariaceae, Tetramelaceae, </w:t>
+      </w:r>
+      <w:r>
+        <w:rPr>
+          <w:color w:val="C9211E"/>
+        </w:rPr>
+        <w:t>Datiscaceae</w:t>
+      </w:r>
+      <w:r>
+        <w:rPr/>
         <w:t xml:space="preserve">, </w:t>
       </w:r>
       <w:r>
-        <w:t>Apodanthaceae</w:t>
-      </w:r>
-      <w:r>
-        <w:t xml:space="preserve">, </w:t>
-      </w:r>
-      <w:r>
-        <w:t>Corynocarpaceae</w:t>
-      </w:r>
-      <w:r>
-        <w:t xml:space="preserve">, </w:t>
-      </w:r>
-      <w:r>
-        <w:t>Coriariaceae</w:t>
-      </w:r>
-      <w:r>
-        <w:t xml:space="preserve">, </w:t>
-      </w:r>
-      <w:r>
-        <w:t>Tetramelaceae</w:t>
-      </w:r>
-      <w:r>
-        <w:t xml:space="preserve">, </w:t>
-      </w:r>
-      <w:r>
-        <w:t>Datiscaceae</w:t>
-      </w:r>
-      <w:r>
-        <w:t xml:space="preserve">, </w:t>
-      </w:r>
-      <w:r>
+        <w:rPr>
+          <w:color w:val="C9211E"/>
+        </w:rPr>
         <w:t>Begoniaceae</w:t>
       </w:r>
     </w:p>
@@ -599,11 +694,16 @@
           <w:ilvl w:val="1"/>
           <w:numId w:val="2"/>
         </w:numPr>
-      </w:pPr>
-      <w:r>
+        <w:rPr/>
+      </w:pPr>
+      <w:r>
+        <w:rPr>
+          <w:color w:val="C9211E"/>
+        </w:rPr>
         <w:t>Rosaceae</w:t>
       </w:r>
       <w:r>
+        <w:rPr/>
         <w:t>, Rhamnaceae, Elaeagnaceae, Barbeyaceae, Dirachmaceae, Ulmaceae, Cannabaceae, Moraceae, Urticaceae</w:t>
       </w:r>
     </w:p>
@@ -614,8 +714,10 @@
           <w:ilvl w:val="1"/>
           <w:numId w:val="2"/>
         </w:numPr>
-      </w:pPr>
-      <w:r>
+        <w:rPr/>
+      </w:pPr>
+      <w:r>
+        <w:rPr/>
         <w:t>Betulaceae, Casuarinaceae, Fagaceae, Juglandaceae, Myricaceae, Nothofagaceae, Ticodendraceae</w:t>
       </w:r>
     </w:p>
@@ -626,8 +728,10 @@
           <w:ilvl w:val="1"/>
           <w:numId w:val="2"/>
         </w:numPr>
-      </w:pPr>
-      <w:r>
+        <w:rPr/>
+      </w:pPr>
+      <w:r>
+        <w:rPr/>
         <w:t>Fabaceae (=Leguminosae), Quillajaceae, Polygalaceae, Surianaceae.</w:t>
       </w:r>
     </w:p>
@@ -638,28 +742,30 @@
           <w:ilvl w:val="0"/>
           <w:numId w:val="2"/>
         </w:numPr>
-      </w:pPr>
-      <w:r>
+        <w:rPr/>
+      </w:pPr>
+      <w:r>
+        <w:rPr/>
         <w:t>Not all are in Flora of North America but this list is complete for future floras</w:t>
       </w:r>
     </w:p>
     <w:sectPr>
+      <w:type w:val="nextPage"/>
       <w:pgSz w:w="12240" w:h="15840"/>
-      <w:pgMar w:top="1440" w:right="1440" w:bottom="1440" w:left="1440" w:header="720" w:footer="720" w:gutter="0"/>
-      <w:cols w:space="720"/>
-      <w:docGrid w:linePitch="360"/>
+      <w:pgMar w:left="1440" w:right="1440" w:header="0" w:top="1440" w:footer="0" w:bottom="1440" w:gutter="0"/>
+      <w:pgNumType w:fmt="decimal"/>
+      <w:formProt w:val="false"/>
+      <w:textDirection w:val="lrTb"/>
+      <w:docGrid w:type="default" w:linePitch="360" w:charSpace="0"/>
     </w:sectPr>
   </w:body>
 </w:document>
 </file>
 
 <file path=word/numbering.xml><?xml version="1.0" encoding="utf-8"?>
-<w:numbering xmlns:wpc="http://schemas.microsoft.com/office/word/2010/wordprocessingCanvas" xmlns:cx="http://schemas.microsoft.com/office/drawing/2014/chartex" xmlns:cx1="http://schemas.microsoft.com/office/drawing/2015/9/8/chartex" xmlns:cx2="http://schemas.microsoft.com/office/drawing/2015/10/21/chartex" xmlns:cx3="http://schemas.microsoft.com/office/drawing/2016/5/9/chartex" xmlns:cx4="http://schemas.microsoft.com/office/drawing/2016/5/10/chartex" xmlns:cx5="http://schemas.microsoft.com/office/drawing/2016/5/11/chartex" xmlns:cx6="http://schemas.microsoft.com/office/drawing/2016/5/12/chartex" xmlns:cx7="http://schemas.microsoft.com/office/drawing/2016/5/13/chartex" xmlns:cx8="http://schemas.microsoft.com/office/drawing/2016/5/14/chartex" xmlns:mc="http://schemas.openxmlformats.org/markup-compatibility/2006" xmlns:aink="http://schemas.microsoft.com/office/drawing/2016/ink" xmlns:am3d="http://schemas.microsoft.com/office/drawing/2017/model3d" xmlns:o="urn:schemas-microsoft-com:office:office" xmlns:r="http://schemas.openxmlformats.org/officeDocument/2006/relationships" xmlns:m="http://schemas.openxmlformats.org/officeDocument/2006/math" xmlns:v="urn:schemas-microsoft-com:vml" xmlns:wp14="http://schemas.microsoft.com/office/word/2010/wordprocessingDrawing" xmlns:wp="http://schemas.openxmlformats.org/drawingml/2006/wordprocessingDrawing" xmlns:w10="urn:schemas-microsoft-com:office:word" xmlns:w="http://schemas.openxmlformats.org/wordprocessingml/2006/main" xmlns:w14="http://schemas.microsoft.com/office/word/2010/wordml" xmlns:w15="http://schemas.microsoft.com/office/word/2012/wordml" xmlns:w16cid="http://schemas.microsoft.com/office/word/2016/wordml/cid" xmlns:w16se="http://schemas.microsoft.com/office/word/2015/wordml/symex" xmlns:wpg="http://schemas.microsoft.com/office/word/2010/wordprocessingGroup" xmlns:wpi="http://schemas.microsoft.com/office/word/2010/wordprocessingInk" xmlns:wne="http://schemas.microsoft.com/office/word/2006/wordml" xmlns:wps="http://schemas.microsoft.com/office/word/2010/wordprocessingShape" mc:Ignorable="w14 w15 w16se w16cid wp14">
-  <w:abstractNum w:abstractNumId="0" w15:restartNumberingAfterBreak="0">
-    <w:nsid w:val="00AC65A1"/>
-    <w:multiLevelType w:val="hybridMultilevel"/>
-    <w:tmpl w:val="52387E08"/>
-    <w:lvl w:ilvl="0" w:tplc="0409000F">
+<w:numbering xmlns:w="http://schemas.openxmlformats.org/wordprocessingml/2006/main" xmlns:o="urn:schemas-microsoft-com:office:office" xmlns:r="http://schemas.openxmlformats.org/officeDocument/2006/relationships" xmlns:v="urn:schemas-microsoft-com:vml">
+  <w:abstractNum w:abstractNumId="1">
+    <w:lvl w:ilvl="0">
       <w:start w:val="1"/>
       <w:numFmt w:val="decimal"/>
       <w:lvlText w:val="%1."/>
@@ -667,11 +773,8 @@
       <w:pPr>
         <w:ind w:left="720" w:hanging="360"/>
       </w:pPr>
-      <w:rPr>
-        <w:rFonts w:hint="default"/>
-      </w:rPr>
-    </w:lvl>
-    <w:lvl w:ilvl="1" w:tplc="04090019">
+    </w:lvl>
+    <w:lvl w:ilvl="1">
       <w:start w:val="1"/>
       <w:numFmt w:val="lowerLetter"/>
       <w:lvlText w:val="%2."/>
@@ -680,7 +783,7 @@
         <w:ind w:left="1440" w:hanging="360"/>
       </w:pPr>
     </w:lvl>
-    <w:lvl w:ilvl="2" w:tplc="0409001B">
+    <w:lvl w:ilvl="2">
       <w:start w:val="1"/>
       <w:numFmt w:val="lowerRoman"/>
       <w:lvlText w:val="%3."/>
@@ -689,7 +792,7 @@
         <w:ind w:left="2160" w:hanging="180"/>
       </w:pPr>
     </w:lvl>
-    <w:lvl w:ilvl="3" w:tplc="0409000F" w:tentative="1">
+    <w:lvl w:ilvl="3">
       <w:start w:val="1"/>
       <w:numFmt w:val="decimal"/>
       <w:lvlText w:val="%4."/>
@@ -698,7 +801,7 @@
         <w:ind w:left="2880" w:hanging="360"/>
       </w:pPr>
     </w:lvl>
-    <w:lvl w:ilvl="4" w:tplc="04090019" w:tentative="1">
+    <w:lvl w:ilvl="4">
       <w:start w:val="1"/>
       <w:numFmt w:val="lowerLetter"/>
       <w:lvlText w:val="%5."/>
@@ -707,7 +810,7 @@
         <w:ind w:left="3600" w:hanging="360"/>
       </w:pPr>
     </w:lvl>
-    <w:lvl w:ilvl="5" w:tplc="0409001B" w:tentative="1">
+    <w:lvl w:ilvl="5">
       <w:start w:val="1"/>
       <w:numFmt w:val="lowerRoman"/>
       <w:lvlText w:val="%6."/>
@@ -716,7 +819,7 @@
         <w:ind w:left="4320" w:hanging="180"/>
       </w:pPr>
     </w:lvl>
-    <w:lvl w:ilvl="6" w:tplc="0409000F" w:tentative="1">
+    <w:lvl w:ilvl="6">
       <w:start w:val="1"/>
       <w:numFmt w:val="decimal"/>
       <w:lvlText w:val="%7."/>
@@ -725,7 +828,7 @@
         <w:ind w:left="5040" w:hanging="360"/>
       </w:pPr>
     </w:lvl>
-    <w:lvl w:ilvl="7" w:tplc="04090019" w:tentative="1">
+    <w:lvl w:ilvl="7">
       <w:start w:val="1"/>
       <w:numFmt w:val="lowerLetter"/>
       <w:lvlText w:val="%8."/>
@@ -734,7 +837,7 @@
         <w:ind w:left="5760" w:hanging="360"/>
       </w:pPr>
     </w:lvl>
-    <w:lvl w:ilvl="8" w:tplc="0409001B" w:tentative="1">
+    <w:lvl w:ilvl="8">
       <w:start w:val="1"/>
       <w:numFmt w:val="lowerRoman"/>
       <w:lvlText w:val="%9."/>
@@ -744,11 +847,8 @@
       </w:pPr>
     </w:lvl>
   </w:abstractNum>
-  <w:abstractNum w:abstractNumId="1" w15:restartNumberingAfterBreak="0">
-    <w:nsid w:val="439B5D02"/>
-    <w:multiLevelType w:val="hybridMultilevel"/>
-    <w:tmpl w:val="C36E0E94"/>
-    <w:lvl w:ilvl="0" w:tplc="0409000F">
+  <w:abstractNum w:abstractNumId="2">
+    <w:lvl w:ilvl="0">
       <w:start w:val="1"/>
       <w:numFmt w:val="decimal"/>
       <w:lvlText w:val="%1."/>
@@ -757,7 +857,7 @@
         <w:ind w:left="720" w:hanging="360"/>
       </w:pPr>
     </w:lvl>
-    <w:lvl w:ilvl="1" w:tplc="04090019">
+    <w:lvl w:ilvl="1">
       <w:start w:val="1"/>
       <w:numFmt w:val="lowerLetter"/>
       <w:lvlText w:val="%2."/>
@@ -766,7 +866,7 @@
         <w:ind w:left="1440" w:hanging="360"/>
       </w:pPr>
     </w:lvl>
-    <w:lvl w:ilvl="2" w:tplc="0409001B" w:tentative="1">
+    <w:lvl w:ilvl="2">
       <w:start w:val="1"/>
       <w:numFmt w:val="lowerRoman"/>
       <w:lvlText w:val="%3."/>
@@ -775,7 +875,7 @@
         <w:ind w:left="2160" w:hanging="180"/>
       </w:pPr>
     </w:lvl>
-    <w:lvl w:ilvl="3" w:tplc="0409000F" w:tentative="1">
+    <w:lvl w:ilvl="3">
       <w:start w:val="1"/>
       <w:numFmt w:val="decimal"/>
       <w:lvlText w:val="%4."/>
@@ -784,7 +884,7 @@
         <w:ind w:left="2880" w:hanging="360"/>
       </w:pPr>
     </w:lvl>
-    <w:lvl w:ilvl="4" w:tplc="04090019" w:tentative="1">
+    <w:lvl w:ilvl="4">
       <w:start w:val="1"/>
       <w:numFmt w:val="lowerLetter"/>
       <w:lvlText w:val="%5."/>
@@ -793,7 +893,7 @@
         <w:ind w:left="3600" w:hanging="360"/>
       </w:pPr>
     </w:lvl>
-    <w:lvl w:ilvl="5" w:tplc="0409001B" w:tentative="1">
+    <w:lvl w:ilvl="5">
       <w:start w:val="1"/>
       <w:numFmt w:val="lowerRoman"/>
       <w:lvlText w:val="%6."/>
@@ -802,7 +902,7 @@
         <w:ind w:left="4320" w:hanging="180"/>
       </w:pPr>
     </w:lvl>
-    <w:lvl w:ilvl="6" w:tplc="0409000F" w:tentative="1">
+    <w:lvl w:ilvl="6">
       <w:start w:val="1"/>
       <w:numFmt w:val="decimal"/>
       <w:lvlText w:val="%7."/>
@@ -811,7 +911,7 @@
         <w:ind w:left="5040" w:hanging="360"/>
       </w:pPr>
     </w:lvl>
-    <w:lvl w:ilvl="7" w:tplc="04090019" w:tentative="1">
+    <w:lvl w:ilvl="7">
       <w:start w:val="1"/>
       <w:numFmt w:val="lowerLetter"/>
       <w:lvlText w:val="%8."/>
@@ -820,7 +920,7 @@
         <w:ind w:left="5760" w:hanging="360"/>
       </w:pPr>
     </w:lvl>
-    <w:lvl w:ilvl="8" w:tplc="0409001B" w:tentative="1">
+    <w:lvl w:ilvl="8">
       <w:start w:val="1"/>
       <w:numFmt w:val="lowerRoman"/>
       <w:lvlText w:val="%9."/>
@@ -830,39 +930,136 @@
       </w:pPr>
     </w:lvl>
   </w:abstractNum>
+  <w:abstractNum w:abstractNumId="3">
+    <w:lvl w:ilvl="0">
+      <w:start w:val="1"/>
+      <w:numFmt w:val="none"/>
+      <w:suff w:val="nothing"/>
+      <w:lvlText w:val=""/>
+      <w:lvlJc w:val="left"/>
+      <w:pPr>
+        <w:ind w:left="0" w:hanging="0"/>
+      </w:pPr>
+    </w:lvl>
+    <w:lvl w:ilvl="1">
+      <w:start w:val="1"/>
+      <w:numFmt w:val="none"/>
+      <w:suff w:val="nothing"/>
+      <w:lvlText w:val=""/>
+      <w:lvlJc w:val="left"/>
+      <w:pPr>
+        <w:ind w:left="0" w:hanging="0"/>
+      </w:pPr>
+    </w:lvl>
+    <w:lvl w:ilvl="2">
+      <w:start w:val="1"/>
+      <w:numFmt w:val="none"/>
+      <w:suff w:val="nothing"/>
+      <w:lvlText w:val=""/>
+      <w:lvlJc w:val="left"/>
+      <w:pPr>
+        <w:ind w:left="0" w:hanging="0"/>
+      </w:pPr>
+    </w:lvl>
+    <w:lvl w:ilvl="3">
+      <w:start w:val="1"/>
+      <w:numFmt w:val="none"/>
+      <w:suff w:val="nothing"/>
+      <w:lvlText w:val=""/>
+      <w:lvlJc w:val="left"/>
+      <w:pPr>
+        <w:ind w:left="0" w:hanging="0"/>
+      </w:pPr>
+    </w:lvl>
+    <w:lvl w:ilvl="4">
+      <w:start w:val="1"/>
+      <w:numFmt w:val="none"/>
+      <w:suff w:val="nothing"/>
+      <w:lvlText w:val=""/>
+      <w:lvlJc w:val="left"/>
+      <w:pPr>
+        <w:ind w:left="0" w:hanging="0"/>
+      </w:pPr>
+    </w:lvl>
+    <w:lvl w:ilvl="5">
+      <w:start w:val="1"/>
+      <w:numFmt w:val="none"/>
+      <w:suff w:val="nothing"/>
+      <w:lvlText w:val=""/>
+      <w:lvlJc w:val="left"/>
+      <w:pPr>
+        <w:ind w:left="0" w:hanging="0"/>
+      </w:pPr>
+    </w:lvl>
+    <w:lvl w:ilvl="6">
+      <w:start w:val="1"/>
+      <w:numFmt w:val="none"/>
+      <w:suff w:val="nothing"/>
+      <w:lvlText w:val=""/>
+      <w:lvlJc w:val="left"/>
+      <w:pPr>
+        <w:ind w:left="0" w:hanging="0"/>
+      </w:pPr>
+    </w:lvl>
+    <w:lvl w:ilvl="7">
+      <w:start w:val="1"/>
+      <w:numFmt w:val="none"/>
+      <w:suff w:val="nothing"/>
+      <w:lvlText w:val=""/>
+      <w:lvlJc w:val="left"/>
+      <w:pPr>
+        <w:ind w:left="0" w:hanging="0"/>
+      </w:pPr>
+    </w:lvl>
+    <w:lvl w:ilvl="8">
+      <w:start w:val="1"/>
+      <w:numFmt w:val="none"/>
+      <w:suff w:val="nothing"/>
+      <w:lvlText w:val=""/>
+      <w:lvlJc w:val="left"/>
+      <w:pPr>
+        <w:ind w:left="0" w:hanging="0"/>
+      </w:pPr>
+    </w:lvl>
+  </w:abstractNum>
   <w:num w:numId="1">
-    <w:abstractNumId w:val="0"/>
+    <w:abstractNumId w:val="1"/>
   </w:num>
   <w:num w:numId="2">
-    <w:abstractNumId w:val="1"/>
+    <w:abstractNumId w:val="2"/>
+  </w:num>
+  <w:num w:numId="3">
+    <w:abstractNumId w:val="3"/>
   </w:num>
 </w:numbering>
 </file>
 
 <file path=word/styles.xml><?xml version="1.0" encoding="utf-8"?>
-<w:styles xmlns:mc="http://schemas.openxmlformats.org/markup-compatibility/2006" xmlns:r="http://schemas.openxmlformats.org/officeDocument/2006/relationships" xmlns:w="http://schemas.openxmlformats.org/wordprocessingml/2006/main" xmlns:w14="http://schemas.microsoft.com/office/word/2010/wordml" xmlns:w15="http://schemas.microsoft.com/office/word/2012/wordml" xmlns:w16cid="http://schemas.microsoft.com/office/word/2016/wordml/cid" xmlns:w16se="http://schemas.microsoft.com/office/word/2015/wordml/symex" mc:Ignorable="w14 w15 w16se w16cid">
+<w:styles xmlns:w="http://schemas.openxmlformats.org/wordprocessingml/2006/main" xmlns:w14="http://schemas.microsoft.com/office/word/2010/wordml" xmlns:mc="http://schemas.openxmlformats.org/markup-compatibility/2006" mc:Ignorable="w14">
   <w:docDefaults>
     <w:rPrDefault>
       <w:rPr>
-        <w:rFonts w:asciiTheme="minorHAnsi" w:eastAsiaTheme="minorHAnsi" w:hAnsiTheme="minorHAnsi" w:cstheme="minorBidi"/>
+        <w:rFonts w:ascii="Calibri" w:hAnsi="Calibri" w:eastAsia="Calibri" w:cs="" w:asciiTheme="minorHAnsi" w:cstheme="minorBidi" w:eastAsiaTheme="minorHAnsi" w:hAnsiTheme="minorHAnsi"/>
         <w:sz w:val="24"/>
         <w:szCs w:val="24"/>
         <w:lang w:val="en-US" w:eastAsia="en-US" w:bidi="ar-SA"/>
       </w:rPr>
     </w:rPrDefault>
-    <w:pPrDefault/>
+    <w:pPrDefault>
+      <w:pPr/>
+    </w:pPrDefault>
   </w:docDefaults>
   <w:latentStyles w:defLockedState="0" w:defUIPriority="99" w:defSemiHidden="0" w:defUnhideWhenUsed="0" w:defQFormat="0" w:count="376">
     <w:lsdException w:name="Normal" w:uiPriority="0" w:qFormat="1"/>
     <w:lsdException w:name="heading 1" w:uiPriority="9" w:qFormat="1"/>
-    <w:lsdException w:name="heading 2" w:semiHidden="1" w:uiPriority="9" w:unhideWhenUsed="1" w:qFormat="1"/>
-    <w:lsdException w:name="heading 3" w:semiHidden="1" w:uiPriority="9" w:unhideWhenUsed="1" w:qFormat="1"/>
-    <w:lsdException w:name="heading 4" w:semiHidden="1" w:uiPriority="9" w:unhideWhenUsed="1" w:qFormat="1"/>
-    <w:lsdException w:name="heading 5" w:semiHidden="1" w:uiPriority="9" w:unhideWhenUsed="1" w:qFormat="1"/>
-    <w:lsdException w:name="heading 6" w:semiHidden="1" w:uiPriority="9" w:unhideWhenUsed="1" w:qFormat="1"/>
-    <w:lsdException w:name="heading 7" w:semiHidden="1" w:uiPriority="9" w:unhideWhenUsed="1" w:qFormat="1"/>
-    <w:lsdException w:name="heading 8" w:semiHidden="1" w:uiPriority="9" w:unhideWhenUsed="1" w:qFormat="1"/>
-    <w:lsdException w:name="heading 9" w:semiHidden="1" w:uiPriority="9" w:unhideWhenUsed="1" w:qFormat="1"/>
+    <w:lsdException w:name="heading 2" w:uiPriority="9" w:semiHidden="1" w:unhideWhenUsed="1" w:qFormat="1"/>
+    <w:lsdException w:name="heading 3" w:uiPriority="9" w:semiHidden="1" w:unhideWhenUsed="1" w:qFormat="1"/>
+    <w:lsdException w:name="heading 4" w:uiPriority="9" w:semiHidden="1" w:unhideWhenUsed="1" w:qFormat="1"/>
+    <w:lsdException w:name="heading 5" w:uiPriority="9" w:semiHidden="1" w:unhideWhenUsed="1" w:qFormat="1"/>
+    <w:lsdException w:name="heading 6" w:uiPriority="9" w:semiHidden="1" w:unhideWhenUsed="1" w:qFormat="1"/>
+    <w:lsdException w:name="heading 7" w:uiPriority="9" w:semiHidden="1" w:unhideWhenUsed="1" w:qFormat="1"/>
+    <w:lsdException w:name="heading 8" w:uiPriority="9" w:semiHidden="1" w:unhideWhenUsed="1" w:qFormat="1"/>
+    <w:lsdException w:name="heading 9" w:uiPriority="9" w:semiHidden="1" w:unhideWhenUsed="1" w:qFormat="1"/>
     <w:lsdException w:name="index 1" w:semiHidden="1" w:unhideWhenUsed="1"/>
     <w:lsdException w:name="index 2" w:semiHidden="1" w:unhideWhenUsed="1"/>
     <w:lsdException w:name="index 3" w:semiHidden="1" w:unhideWhenUsed="1"/>
@@ -872,22 +1069,22 @@
     <w:lsdException w:name="index 7" w:semiHidden="1" w:unhideWhenUsed="1"/>
     <w:lsdException w:name="index 8" w:semiHidden="1" w:unhideWhenUsed="1"/>
     <w:lsdException w:name="index 9" w:semiHidden="1" w:unhideWhenUsed="1"/>
-    <w:lsdException w:name="toc 1" w:semiHidden="1" w:uiPriority="39" w:unhideWhenUsed="1"/>
-    <w:lsdException w:name="toc 2" w:semiHidden="1" w:uiPriority="39" w:unhideWhenUsed="1"/>
-    <w:lsdException w:name="toc 3" w:semiHidden="1" w:uiPriority="39" w:unhideWhenUsed="1"/>
-    <w:lsdException w:name="toc 4" w:semiHidden="1" w:uiPriority="39" w:unhideWhenUsed="1"/>
-    <w:lsdException w:name="toc 5" w:semiHidden="1" w:uiPriority="39" w:unhideWhenUsed="1"/>
-    <w:lsdException w:name="toc 6" w:semiHidden="1" w:uiPriority="39" w:unhideWhenUsed="1"/>
-    <w:lsdException w:name="toc 7" w:semiHidden="1" w:uiPriority="39" w:unhideWhenUsed="1"/>
-    <w:lsdException w:name="toc 8" w:semiHidden="1" w:uiPriority="39" w:unhideWhenUsed="1"/>
-    <w:lsdException w:name="toc 9" w:semiHidden="1" w:uiPriority="39" w:unhideWhenUsed="1"/>
+    <w:lsdException w:name="toc 1" w:uiPriority="39" w:semiHidden="1" w:unhideWhenUsed="1"/>
+    <w:lsdException w:name="toc 2" w:uiPriority="39" w:semiHidden="1" w:unhideWhenUsed="1"/>
+    <w:lsdException w:name="toc 3" w:uiPriority="39" w:semiHidden="1" w:unhideWhenUsed="1"/>
+    <w:lsdException w:name="toc 4" w:uiPriority="39" w:semiHidden="1" w:unhideWhenUsed="1"/>
+    <w:lsdException w:name="toc 5" w:uiPriority="39" w:semiHidden="1" w:unhideWhenUsed="1"/>
+    <w:lsdException w:name="toc 6" w:uiPriority="39" w:semiHidden="1" w:unhideWhenUsed="1"/>
+    <w:lsdException w:name="toc 7" w:uiPriority="39" w:semiHidden="1" w:unhideWhenUsed="1"/>
+    <w:lsdException w:name="toc 8" w:uiPriority="39" w:semiHidden="1" w:unhideWhenUsed="1"/>
+    <w:lsdException w:name="toc 9" w:uiPriority="39" w:semiHidden="1" w:unhideWhenUsed="1"/>
     <w:lsdException w:name="Normal Indent" w:semiHidden="1" w:unhideWhenUsed="1"/>
     <w:lsdException w:name="footnote text" w:semiHidden="1" w:unhideWhenUsed="1"/>
     <w:lsdException w:name="annotation text" w:semiHidden="1" w:unhideWhenUsed="1"/>
     <w:lsdException w:name="header" w:semiHidden="1" w:unhideWhenUsed="1"/>
     <w:lsdException w:name="footer" w:semiHidden="1" w:unhideWhenUsed="1"/>
     <w:lsdException w:name="index heading" w:semiHidden="1" w:unhideWhenUsed="1"/>
-    <w:lsdException w:name="caption" w:semiHidden="1" w:uiPriority="35" w:unhideWhenUsed="1" w:qFormat="1"/>
+    <w:lsdException w:name="caption" w:uiPriority="35" w:semiHidden="1" w:unhideWhenUsed="1" w:qFormat="1"/>
     <w:lsdException w:name="table of figures" w:semiHidden="1" w:unhideWhenUsed="1"/>
     <w:lsdException w:name="envelope address" w:semiHidden="1" w:unhideWhenUsed="1"/>
     <w:lsdException w:name="envelope return" w:semiHidden="1" w:unhideWhenUsed="1"/>
@@ -918,7 +1115,7 @@
     <w:lsdException w:name="Title" w:uiPriority="10" w:qFormat="1"/>
     <w:lsdException w:name="Closing" w:semiHidden="1" w:unhideWhenUsed="1"/>
     <w:lsdException w:name="Signature" w:semiHidden="1" w:unhideWhenUsed="1"/>
-    <w:lsdException w:name="Default Paragraph Font" w:semiHidden="1" w:uiPriority="1" w:unhideWhenUsed="1"/>
+    <w:lsdException w:name="Default Paragraph Font" w:uiPriority="1" w:semiHidden="1" w:unhideWhenUsed="1"/>
     <w:lsdException w:name="Body Text" w:semiHidden="1" w:unhideWhenUsed="1"/>
     <w:lsdException w:name="Body Text Indent" w:semiHidden="1" w:unhideWhenUsed="1"/>
     <w:lsdException w:name="List Continue" w:semiHidden="1" w:unhideWhenUsed="1"/>
@@ -1118,8 +1315,8 @@
     <w:lsdException w:name="Subtle Reference" w:uiPriority="31" w:qFormat="1"/>
     <w:lsdException w:name="Intense Reference" w:uiPriority="32" w:qFormat="1"/>
     <w:lsdException w:name="Book Title" w:uiPriority="33" w:qFormat="1"/>
-    <w:lsdException w:name="Bibliography" w:semiHidden="1" w:uiPriority="37" w:unhideWhenUsed="1"/>
-    <w:lsdException w:name="TOC Heading" w:semiHidden="1" w:uiPriority="39" w:unhideWhenUsed="1" w:qFormat="1"/>
+    <w:lsdException w:name="Bibliography" w:uiPriority="37" w:semiHidden="1" w:unhideWhenUsed="1"/>
+    <w:lsdException w:name="TOC Heading" w:uiPriority="39" w:semiHidden="1" w:unhideWhenUsed="1" w:qFormat="1"/>
     <w:lsdException w:name="Plain Table 1" w:uiPriority="41"/>
     <w:lsdException w:name="Plain Table 2" w:uiPriority="42"/>
     <w:lsdException w:name="Plain Table 3" w:uiPriority="43"/>
@@ -1230,15 +1427,109 @@
     <w:lsdException w:name="Unresolved Mention" w:semiHidden="1" w:unhideWhenUsed="1"/>
     <w:lsdException w:name="Smart Link" w:semiHidden="1" w:unhideWhenUsed="1"/>
   </w:latentStyles>
-  <w:style w:type="paragraph" w:default="1" w:styleId="Normal">
+  <w:style w:type="paragraph" w:styleId="Normal" w:default="1">
     <w:name w:val="Normal"/>
     <w:qFormat/>
+    <w:pPr>
+      <w:widowControl/>
+      <w:bidi w:val="0"/>
+      <w:spacing w:before="0" w:after="0"/>
+      <w:jc w:val="left"/>
+    </w:pPr>
+    <w:rPr>
+      <w:rFonts w:ascii="Calibri" w:hAnsi="Calibri" w:eastAsia="Calibri" w:cs="" w:asciiTheme="minorHAnsi" w:cstheme="minorBidi" w:eastAsiaTheme="minorHAnsi" w:hAnsiTheme="minorHAnsi"/>
+      <w:color w:val="auto"/>
+      <w:kern w:val="0"/>
+      <w:sz w:val="24"/>
+      <w:szCs w:val="24"/>
+      <w:lang w:val="en-US" w:eastAsia="en-US" w:bidi="ar-SA"/>
+    </w:rPr>
   </w:style>
-  <w:style w:type="character" w:default="1" w:styleId="DefaultParagraphFont">
+  <w:style w:type="character" w:styleId="DefaultParagraphFont" w:default="1">
     <w:name w:val="Default Paragraph Font"/>
     <w:uiPriority w:val="1"/>
     <w:semiHidden/>
     <w:unhideWhenUsed/>
+    <w:qFormat/>
+    <w:rPr/>
+  </w:style>
+  <w:style w:type="paragraph" w:styleId="Heading">
+    <w:name w:val="Heading"/>
+    <w:basedOn w:val="Normal"/>
+    <w:next w:val="TextBody"/>
+    <w:qFormat/>
+    <w:pPr>
+      <w:keepNext w:val="true"/>
+      <w:spacing w:before="240" w:after="120"/>
+    </w:pPr>
+    <w:rPr>
+      <w:rFonts w:ascii="Liberation Sans" w:hAnsi="Liberation Sans" w:eastAsia="Noto Sans CJK SC" w:cs="FreeSans"/>
+      <w:sz w:val="28"/>
+      <w:szCs w:val="28"/>
+    </w:rPr>
+  </w:style>
+  <w:style w:type="paragraph" w:styleId="TextBody">
+    <w:name w:val="Body Text"/>
+    <w:basedOn w:val="Normal"/>
+    <w:pPr>
+      <w:spacing w:lineRule="auto" w:line="276" w:before="0" w:after="140"/>
+    </w:pPr>
+    <w:rPr/>
+  </w:style>
+  <w:style w:type="paragraph" w:styleId="List">
+    <w:name w:val="List"/>
+    <w:basedOn w:val="TextBody"/>
+    <w:pPr/>
+    <w:rPr>
+      <w:rFonts w:cs="FreeSans"/>
+    </w:rPr>
+  </w:style>
+  <w:style w:type="paragraph" w:styleId="Caption">
+    <w:name w:val="Caption"/>
+    <w:basedOn w:val="Normal"/>
+    <w:qFormat/>
+    <w:pPr>
+      <w:suppressLineNumbers/>
+      <w:spacing w:before="120" w:after="120"/>
+    </w:pPr>
+    <w:rPr>
+      <w:rFonts w:cs="FreeSans"/>
+      <w:i/>
+      <w:iCs/>
+      <w:sz w:val="24"/>
+      <w:szCs w:val="24"/>
+    </w:rPr>
+  </w:style>
+  <w:style w:type="paragraph" w:styleId="Index">
+    <w:name w:val="Index"/>
+    <w:basedOn w:val="Normal"/>
+    <w:qFormat/>
+    <w:pPr>
+      <w:suppressLineNumbers/>
+    </w:pPr>
+    <w:rPr>
+      <w:rFonts w:cs="FreeSans"/>
+    </w:rPr>
+  </w:style>
+  <w:style w:type="paragraph" w:styleId="ListParagraph">
+    <w:name w:val="List Paragraph"/>
+    <w:basedOn w:val="Normal"/>
+    <w:uiPriority w:val="34"/>
+    <w:qFormat/>
+    <w:rsid w:val="009347bb"/>
+    <w:pPr>
+      <w:spacing w:before="0" w:after="0"/>
+      <w:ind w:left="720" w:hanging="0"/>
+      <w:contextualSpacing/>
+    </w:pPr>
+    <w:rPr/>
+  </w:style>
+  <w:style w:type="numbering" w:styleId="NoList" w:default="1">
+    <w:name w:val="No List"/>
+    <w:uiPriority w:val="99"/>
+    <w:semiHidden/>
+    <w:unhideWhenUsed/>
+    <w:qFormat/>
   </w:style>
   <w:style w:type="table" w:default="1" w:styleId="TableNormal">
     <w:name w:val="Normal Table"/>
@@ -1254,23 +1545,6 @@
         <w:right w:w="108" w:type="dxa"/>
       </w:tblCellMar>
     </w:tblPr>
-  </w:style>
-  <w:style w:type="numbering" w:default="1" w:styleId="NoList">
-    <w:name w:val="No List"/>
-    <w:uiPriority w:val="99"/>
-    <w:semiHidden/>
-    <w:unhideWhenUsed/>
-  </w:style>
-  <w:style w:type="paragraph" w:styleId="ListParagraph">
-    <w:name w:val="List Paragraph"/>
-    <w:basedOn w:val="Normal"/>
-    <w:uiPriority w:val="34"/>
-    <w:qFormat/>
-    <w:rsid w:val="009347BB"/>
-    <w:pPr>
-      <w:ind w:left="720"/>
-      <w:contextualSpacing/>
-    </w:pPr>
   </w:style>
 </w:styles>
 </file>

</xml_diff>